<commit_message>
Added the EDA analysis section to the report
</commit_message>
<xml_diff>
--- a/documents/AAI511_Group2_Project_Final_Project_Paper_Rev2.docx
+++ b/documents/AAI511_Group2_Project_Final_Project_Paper_Rev2.docx
@@ -318,6 +318,15 @@
     </w:p>
     <w:p>
       <w:pPr>
+        <w:rPr>
+          <w:rFonts w:ascii="Times New Roman" w:hAnsi="Times New Roman" w:cs="Times New Roman"/>
+          <w:sz w:val="24"/>
+          <w:szCs w:val="24"/>
+        </w:rPr>
+      </w:pPr>
+    </w:p>
+    <w:p>
+      <w:pPr>
         <w:pStyle w:val="Heading2"/>
         <w:rPr>
           <w:rFonts w:ascii="Times New Roman" w:hAnsi="Times New Roman" w:cs="Times New Roman"/>
@@ -462,6 +471,768 @@
     </w:p>
     <w:p>
       <w:pPr>
+        <w:contextualSpacing w:val="0"/>
+        <w:rPr>
+          <w:rFonts w:ascii="Times New Roman" w:hAnsi="Times New Roman" w:cs="Times New Roman"/>
+          <w:sz w:val="24"/>
+          <w:szCs w:val="24"/>
+        </w:rPr>
+      </w:pPr>
+      <w:r>
+        <w:rPr>
+          <w:rFonts w:ascii="Times New Roman" w:hAnsi="Times New Roman" w:cs="Times New Roman"/>
+          <w:sz w:val="24"/>
+          <w:szCs w:val="24"/>
+        </w:rPr>
+        <w:tab/>
+      </w:r>
+      <w:r>
+        <w:rPr>
+          <w:rFonts w:ascii="Times New Roman" w:hAnsi="Times New Roman" w:cs="Times New Roman"/>
+          <w:sz w:val="24"/>
+          <w:szCs w:val="24"/>
+        </w:rPr>
+        <w:t>To prepare the symbolic music data for deep learning models, each musical piece was transformed into a sequence of note pitches extracted from MIDI files. These pitch sequences were then mapped to unique integer values to create a consistent numerical representation of the input. To manage computational constraints and ensure uniformity, each sequence was padded or truncated to a fixed length of 500 notes. The target labels, corresponding to the composers, were also encoded as integers. A stratified sampling approach was used to split the data into training and test sets, ensuring each of the four composers was proportionally represented in both subsets. Although features such as tempo and note duration were explored during data analysis, they were not included as input for the models in this version of the project.</w:t>
+      </w:r>
+    </w:p>
+    <w:p>
+      <w:pPr>
+        <w:contextualSpacing w:val="0"/>
+        <w:rPr>
+          <w:rFonts w:ascii="Times New Roman" w:hAnsi="Times New Roman" w:cs="Times New Roman"/>
+          <w:sz w:val="24"/>
+          <w:szCs w:val="24"/>
+        </w:rPr>
+      </w:pPr>
+      <w:r>
+        <w:rPr>
+          <w:rFonts w:ascii="Times New Roman" w:hAnsi="Times New Roman" w:cs="Times New Roman"/>
+          <w:sz w:val="24"/>
+          <w:szCs w:val="24"/>
+        </w:rPr>
+        <w:t>In this updated version, we expanded the use of extracted features to support two parallel modeling paths. Alongside the sequence-based representation used for the LSTM model, we computed a set of statistical features from each MIDI file</w:t>
+      </w:r>
+      <w:r>
+        <w:rPr>
+          <w:rFonts w:ascii="Times New Roman" w:hAnsi="Times New Roman" w:cs="Times New Roman"/>
+          <w:sz w:val="24"/>
+          <w:szCs w:val="24"/>
+        </w:rPr>
+        <w:t xml:space="preserve">, </w:t>
+      </w:r>
+      <w:r>
+        <w:rPr>
+          <w:rFonts w:ascii="Times New Roman" w:hAnsi="Times New Roman" w:cs="Times New Roman"/>
+          <w:sz w:val="24"/>
+          <w:szCs w:val="24"/>
+        </w:rPr>
+        <w:t>such as average pitch, note density, tempo mean, pitch variance, and note count</w:t>
+      </w:r>
+      <w:r>
+        <w:rPr>
+          <w:rFonts w:ascii="Times New Roman" w:hAnsi="Times New Roman" w:cs="Times New Roman"/>
+          <w:sz w:val="24"/>
+          <w:szCs w:val="24"/>
+        </w:rPr>
+        <w:t xml:space="preserve">, </w:t>
+      </w:r>
+      <w:r>
+        <w:rPr>
+          <w:rFonts w:ascii="Times New Roman" w:hAnsi="Times New Roman" w:cs="Times New Roman"/>
+          <w:sz w:val="24"/>
+          <w:szCs w:val="24"/>
+        </w:rPr>
+        <w:t xml:space="preserve">to construct a tabular dataset for a CNN-based </w:t>
+      </w:r>
+      <w:r>
+        <w:rPr>
+          <w:rFonts w:ascii="Times New Roman" w:hAnsi="Times New Roman" w:cs="Times New Roman"/>
+          <w:sz w:val="24"/>
+          <w:szCs w:val="24"/>
+        </w:rPr>
+        <w:lastRenderedPageBreak/>
+        <w:t xml:space="preserve">classifier. Each row in this dataset corresponds to one musical piece, with all numerical features standardized using </w:t>
+      </w:r>
+      <w:proofErr w:type="spellStart"/>
+      <w:r>
+        <w:rPr>
+          <w:rFonts w:ascii="Times New Roman" w:hAnsi="Times New Roman" w:cs="Times New Roman"/>
+          <w:sz w:val="24"/>
+          <w:szCs w:val="24"/>
+        </w:rPr>
+        <w:t>StandardScaler</w:t>
+      </w:r>
+      <w:proofErr w:type="spellEnd"/>
+      <w:r>
+        <w:rPr>
+          <w:rFonts w:ascii="Times New Roman" w:hAnsi="Times New Roman" w:cs="Times New Roman"/>
+          <w:sz w:val="24"/>
+          <w:szCs w:val="24"/>
+        </w:rPr>
+        <w:t xml:space="preserve"> prior to model training. The same composer labels were reused and one-hot encoded for the CNN pipeline.</w:t>
+      </w:r>
+    </w:p>
+    <w:p>
+      <w:pPr>
+        <w:contextualSpacing w:val="0"/>
+        <w:rPr>
+          <w:rFonts w:ascii="Times New Roman" w:hAnsi="Times New Roman" w:cs="Times New Roman"/>
+          <w:sz w:val="24"/>
+          <w:szCs w:val="24"/>
+        </w:rPr>
+      </w:pPr>
+      <w:r>
+        <w:rPr>
+          <w:rFonts w:ascii="Times New Roman" w:hAnsi="Times New Roman" w:cs="Times New Roman"/>
+          <w:sz w:val="24"/>
+          <w:szCs w:val="24"/>
+        </w:rPr>
+        <w:t xml:space="preserve">To better understand the data before training, we conducted </w:t>
+      </w:r>
+      <w:r>
+        <w:rPr>
+          <w:rFonts w:ascii="Times New Roman" w:hAnsi="Times New Roman" w:cs="Times New Roman"/>
+          <w:sz w:val="24"/>
+          <w:szCs w:val="24"/>
+        </w:rPr>
+        <w:t>exploration</w:t>
+      </w:r>
+      <w:r>
+        <w:rPr>
+          <w:rFonts w:ascii="Times New Roman" w:hAnsi="Times New Roman" w:cs="Times New Roman"/>
+          <w:sz w:val="24"/>
+          <w:szCs w:val="24"/>
+        </w:rPr>
+        <w:t xml:space="preserve"> data analysis on the filtered dataset, which consisted of 1,628 valid MIDI files. A count plot revealed that Bach had the most representations, while Chopin had the fewest. This imbalance was considered during model evaluation. Differences between composers became more apparent through boxplots and violin plots, which highlighted distinct patterns in duration, instrument count, note density, and pitch-related features.</w:t>
+      </w:r>
+    </w:p>
+    <w:p>
+      <w:pPr>
+        <w:contextualSpacing w:val="0"/>
+        <w:rPr>
+          <w:rFonts w:ascii="Times New Roman" w:hAnsi="Times New Roman" w:cs="Times New Roman"/>
+          <w:sz w:val="24"/>
+          <w:szCs w:val="24"/>
+        </w:rPr>
+      </w:pPr>
+    </w:p>
+    <w:p>
+      <w:pPr>
+        <w:pStyle w:val="ListParagraph"/>
+        <w:numPr>
+          <w:ilvl w:val="0"/>
+          <w:numId w:val="39"/>
+        </w:numPr>
+        <w:contextualSpacing w:val="0"/>
+        <w:rPr>
+          <w:rFonts w:ascii="Times New Roman" w:hAnsi="Times New Roman" w:cs="Times New Roman"/>
+          <w:sz w:val="24"/>
+          <w:szCs w:val="24"/>
+        </w:rPr>
+      </w:pPr>
+      <w:r>
+        <w:rPr>
+          <w:rFonts w:ascii="Times New Roman" w:hAnsi="Times New Roman" w:cs="Times New Roman"/>
+          <w:sz w:val="24"/>
+          <w:szCs w:val="24"/>
+        </w:rPr>
+        <w:t>This bar plot shows the distribution of MIDI files across the selected composers. Bach had the highest number of files, followed by Mozart, Beethoven, and Chopin. This imbalance highlights the need for stratified sampling to ensure fair training and evaluation across classes.</w:t>
+      </w:r>
+    </w:p>
+    <w:p>
+      <w:pPr>
+        <w:pStyle w:val="ListParagraph"/>
+        <w:numPr>
+          <w:ilvl w:val="0"/>
+          <w:numId w:val="39"/>
+        </w:numPr>
+        <w:contextualSpacing w:val="0"/>
+        <w:rPr>
+          <w:rFonts w:ascii="Times New Roman" w:hAnsi="Times New Roman" w:cs="Times New Roman"/>
+          <w:sz w:val="24"/>
+          <w:szCs w:val="24"/>
+        </w:rPr>
+      </w:pPr>
+      <w:r>
+        <w:rPr>
+          <w:rFonts w:ascii="Times New Roman" w:hAnsi="Times New Roman" w:cs="Times New Roman"/>
+          <w:sz w:val="24"/>
+          <w:szCs w:val="24"/>
+        </w:rPr>
+        <w:t>The boxplot reveals that Bach’s and Beethoven’s compositions tend to be longer in duration, while Chopin and Mozart have relatively shorter pieces on average. There is noticeable variance within each composer group, suggesting differing structural complexity.</w:t>
+      </w:r>
+    </w:p>
+    <w:p>
+      <w:pPr>
+        <w:contextualSpacing w:val="0"/>
+        <w:rPr>
+          <w:rFonts w:ascii="Times New Roman" w:hAnsi="Times New Roman" w:cs="Times New Roman"/>
+          <w:sz w:val="24"/>
+          <w:szCs w:val="24"/>
+        </w:rPr>
+      </w:pPr>
+      <w:r>
+        <w:rPr>
+          <w:rFonts w:ascii="Times New Roman" w:hAnsi="Times New Roman" w:cs="Times New Roman"/>
+          <w:sz w:val="24"/>
+          <w:szCs w:val="24"/>
+        </w:rPr>
+        <w:drawing>
+          <wp:inline distT="0" distB="0" distL="0" distR="0" wp14:anchorId="02604D6B" wp14:editId="27F8C905">
+            <wp:extent cx="3400242" cy="1767339"/>
+            <wp:effectExtent l="0" t="0" r="0" b="4445"/>
+            <wp:docPr id="56634888" name="Picture 1" descr="A graph of a music composer&#10;&#10;AI-generated content may be incorrect."/>
+            <wp:cNvGraphicFramePr>
+              <a:graphicFrameLocks xmlns:a="http://schemas.openxmlformats.org/drawingml/2006/main" noChangeAspect="1"/>
+            </wp:cNvGraphicFramePr>
+            <a:graphic xmlns:a="http://schemas.openxmlformats.org/drawingml/2006/main">
+              <a:graphicData uri="http://schemas.openxmlformats.org/drawingml/2006/picture">
+                <pic:pic xmlns:pic="http://schemas.openxmlformats.org/drawingml/2006/picture">
+                  <pic:nvPicPr>
+                    <pic:cNvPr id="56634888" name="Picture 1" descr="A graph of a music composer&#10;&#10;AI-generated content may be incorrect."/>
+                    <pic:cNvPicPr/>
+                  </pic:nvPicPr>
+                  <pic:blipFill>
+                    <a:blip r:embed="rId9"/>
+                    <a:stretch>
+                      <a:fillRect/>
+                    </a:stretch>
+                  </pic:blipFill>
+                  <pic:spPr>
+                    <a:xfrm>
+                      <a:off x="0" y="0"/>
+                      <a:ext cx="3427033" cy="1781264"/>
+                    </a:xfrm>
+                    <a:prstGeom prst="rect">
+                      <a:avLst/>
+                    </a:prstGeom>
+                  </pic:spPr>
+                </pic:pic>
+              </a:graphicData>
+            </a:graphic>
+          </wp:inline>
+        </w:drawing>
+      </w:r>
+      <w:r>
+        <w:rPr>
+          <w:rFonts w:ascii="Times New Roman" w:hAnsi="Times New Roman" w:cs="Times New Roman"/>
+          <w:sz w:val="24"/>
+          <w:szCs w:val="24"/>
+        </w:rPr>
+        <w:t xml:space="preserve"> </w:t>
+      </w:r>
+      <w:r>
+        <w:rPr>
+          <w:rFonts w:ascii="Times New Roman" w:hAnsi="Times New Roman" w:cs="Times New Roman"/>
+          <w:sz w:val="24"/>
+          <w:szCs w:val="24"/>
+        </w:rPr>
+        <w:drawing>
+          <wp:inline distT="0" distB="0" distL="0" distR="0" wp14:anchorId="61784AAA" wp14:editId="593F290A">
+            <wp:extent cx="2361219" cy="1792224"/>
+            <wp:effectExtent l="0" t="0" r="1270" b="0"/>
+            <wp:docPr id="1772661036" name="Picture 1" descr="A chart with colored boxes&#10;&#10;AI-generated content may be incorrect."/>
+            <wp:cNvGraphicFramePr>
+              <a:graphicFrameLocks xmlns:a="http://schemas.openxmlformats.org/drawingml/2006/main" noChangeAspect="1"/>
+            </wp:cNvGraphicFramePr>
+            <a:graphic xmlns:a="http://schemas.openxmlformats.org/drawingml/2006/main">
+              <a:graphicData uri="http://schemas.openxmlformats.org/drawingml/2006/picture">
+                <pic:pic xmlns:pic="http://schemas.openxmlformats.org/drawingml/2006/picture">
+                  <pic:nvPicPr>
+                    <pic:cNvPr id="1772661036" name="Picture 1" descr="A chart with colored boxes&#10;&#10;AI-generated content may be incorrect."/>
+                    <pic:cNvPicPr/>
+                  </pic:nvPicPr>
+                  <pic:blipFill>
+                    <a:blip r:embed="rId10"/>
+                    <a:stretch>
+                      <a:fillRect/>
+                    </a:stretch>
+                  </pic:blipFill>
+                  <pic:spPr>
+                    <a:xfrm>
+                      <a:off x="0" y="0"/>
+                      <a:ext cx="2427594" cy="1842604"/>
+                    </a:xfrm>
+                    <a:prstGeom prst="rect">
+                      <a:avLst/>
+                    </a:prstGeom>
+                  </pic:spPr>
+                </pic:pic>
+              </a:graphicData>
+            </a:graphic>
+          </wp:inline>
+        </w:drawing>
+      </w:r>
+    </w:p>
+    <w:p>
+      <w:pPr>
+        <w:pStyle w:val="ListParagraph"/>
+        <w:numPr>
+          <w:ilvl w:val="0"/>
+          <w:numId w:val="39"/>
+        </w:numPr>
+        <w:contextualSpacing w:val="0"/>
+        <w:rPr>
+          <w:rFonts w:ascii="Times New Roman" w:hAnsi="Times New Roman" w:cs="Times New Roman"/>
+          <w:sz w:val="24"/>
+          <w:szCs w:val="24"/>
+        </w:rPr>
+      </w:pPr>
+      <w:r>
+        <w:rPr>
+          <w:rFonts w:ascii="Times New Roman" w:hAnsi="Times New Roman" w:cs="Times New Roman"/>
+          <w:sz w:val="24"/>
+          <w:szCs w:val="24"/>
+        </w:rPr>
+        <w:lastRenderedPageBreak/>
+        <w:t>Violine plot</w:t>
+      </w:r>
+      <w:r>
+        <w:rPr>
+          <w:rFonts w:ascii="Times New Roman" w:hAnsi="Times New Roman" w:cs="Times New Roman"/>
+          <w:sz w:val="24"/>
+          <w:szCs w:val="24"/>
+        </w:rPr>
+        <w:t xml:space="preserve"> shows the distribution and density of instrument counts used in each piece. Bach’s works commonly feature more instruments compared to the others, while </w:t>
+      </w:r>
+      <w:r>
+        <w:rPr>
+          <w:rFonts w:ascii="Times New Roman" w:hAnsi="Times New Roman" w:cs="Times New Roman"/>
+          <w:sz w:val="24"/>
+          <w:szCs w:val="24"/>
+        </w:rPr>
+        <w:t>tending</w:t>
+      </w:r>
+      <w:r>
+        <w:rPr>
+          <w:rFonts w:ascii="Times New Roman" w:hAnsi="Times New Roman" w:cs="Times New Roman"/>
+          <w:sz w:val="24"/>
+          <w:szCs w:val="24"/>
+        </w:rPr>
+        <w:t xml:space="preserve"> to have a tighter distrib</w:t>
+      </w:r>
+      <w:r>
+        <w:rPr>
+          <w:rFonts w:ascii="Times New Roman" w:hAnsi="Times New Roman" w:cs="Times New Roman"/>
+          <w:sz w:val="24"/>
+          <w:szCs w:val="24"/>
+        </w:rPr>
+        <w:t>ution with fewer instruments.</w:t>
+      </w:r>
+    </w:p>
+    <w:p>
+      <w:pPr>
+        <w:pStyle w:val="ListParagraph"/>
+        <w:numPr>
+          <w:ilvl w:val="0"/>
+          <w:numId w:val="39"/>
+        </w:numPr>
+        <w:contextualSpacing w:val="0"/>
+        <w:rPr>
+          <w:rFonts w:ascii="Times New Roman" w:hAnsi="Times New Roman" w:cs="Times New Roman"/>
+          <w:sz w:val="24"/>
+          <w:szCs w:val="24"/>
+        </w:rPr>
+      </w:pPr>
+      <w:r>
+        <w:rPr>
+          <w:rFonts w:ascii="Times New Roman" w:hAnsi="Times New Roman" w:cs="Times New Roman"/>
+          <w:sz w:val="24"/>
+          <w:szCs w:val="24"/>
+        </w:rPr>
+        <w:t>Box plot shows the n</w:t>
+      </w:r>
+      <w:r>
+        <w:rPr>
+          <w:rFonts w:ascii="Times New Roman" w:hAnsi="Times New Roman" w:cs="Times New Roman"/>
+          <w:sz w:val="24"/>
+          <w:szCs w:val="24"/>
+        </w:rPr>
+        <w:t>ote density (notes per second). Bach’s compositions have the highest median note density, reflecting his characteristic counterpoint style. Chopin’s works, while expressive, are less dense on average. These patterns may help differentiate composers in the model.</w:t>
+      </w:r>
+    </w:p>
+    <w:p>
+      <w:pPr>
+        <w:pStyle w:val="ListParagraph"/>
+        <w:contextualSpacing w:val="0"/>
+        <w:rPr>
+          <w:rFonts w:ascii="Times New Roman" w:hAnsi="Times New Roman" w:cs="Times New Roman"/>
+          <w:sz w:val="24"/>
+          <w:szCs w:val="24"/>
+        </w:rPr>
+      </w:pPr>
+    </w:p>
+    <w:p>
+      <w:pPr>
+        <w:contextualSpacing w:val="0"/>
+        <w:rPr>
+          <w:rFonts w:ascii="Times New Roman" w:hAnsi="Times New Roman" w:cs="Times New Roman"/>
+          <w:sz w:val="24"/>
+          <w:szCs w:val="24"/>
+        </w:rPr>
+      </w:pPr>
+      <w:r>
+        <w:rPr>
+          <w:rFonts w:ascii="Times New Roman" w:hAnsi="Times New Roman" w:cs="Times New Roman"/>
+          <w:sz w:val="24"/>
+          <w:szCs w:val="24"/>
+        </w:rPr>
+        <w:drawing>
+          <wp:inline distT="0" distB="0" distL="0" distR="0" wp14:anchorId="3AA77554" wp14:editId="752403AB">
+            <wp:extent cx="3402614" cy="1827606"/>
+            <wp:effectExtent l="0" t="0" r="7620" b="1270"/>
+            <wp:docPr id="1410070572" name="Picture 1" descr="A diagram of different types of instruments&#10;&#10;AI-generated content may be incorrect."/>
+            <wp:cNvGraphicFramePr>
+              <a:graphicFrameLocks xmlns:a="http://schemas.openxmlformats.org/drawingml/2006/main" noChangeAspect="1"/>
+            </wp:cNvGraphicFramePr>
+            <a:graphic xmlns:a="http://schemas.openxmlformats.org/drawingml/2006/main">
+              <a:graphicData uri="http://schemas.openxmlformats.org/drawingml/2006/picture">
+                <pic:pic xmlns:pic="http://schemas.openxmlformats.org/drawingml/2006/picture">
+                  <pic:nvPicPr>
+                    <pic:cNvPr id="1410070572" name="Picture 1" descr="A diagram of different types of instruments&#10;&#10;AI-generated content may be incorrect."/>
+                    <pic:cNvPicPr/>
+                  </pic:nvPicPr>
+                  <pic:blipFill>
+                    <a:blip r:embed="rId11"/>
+                    <a:stretch>
+                      <a:fillRect/>
+                    </a:stretch>
+                  </pic:blipFill>
+                  <pic:spPr>
+                    <a:xfrm>
+                      <a:off x="0" y="0"/>
+                      <a:ext cx="3446674" cy="1851271"/>
+                    </a:xfrm>
+                    <a:prstGeom prst="rect">
+                      <a:avLst/>
+                    </a:prstGeom>
+                  </pic:spPr>
+                </pic:pic>
+              </a:graphicData>
+            </a:graphic>
+          </wp:inline>
+        </w:drawing>
+      </w:r>
+      <w:r>
+        <w:rPr>
+          <w:rFonts w:ascii="Times New Roman" w:hAnsi="Times New Roman" w:cs="Times New Roman"/>
+          <w:sz w:val="24"/>
+          <w:szCs w:val="24"/>
+        </w:rPr>
+        <w:t xml:space="preserve"> </w:t>
+      </w:r>
+      <w:r>
+        <w:rPr>
+          <w:rFonts w:ascii="Times New Roman" w:hAnsi="Times New Roman" w:cs="Times New Roman"/>
+          <w:sz w:val="24"/>
+          <w:szCs w:val="24"/>
+        </w:rPr>
+        <w:drawing>
+          <wp:inline distT="0" distB="0" distL="0" distR="0" wp14:anchorId="2361F23F" wp14:editId="6F8D75FB">
+            <wp:extent cx="2392070" cy="1817299"/>
+            <wp:effectExtent l="0" t="0" r="8255" b="0"/>
+            <wp:docPr id="2035362825" name="Picture 1" descr="A graph of colored squares&#10;&#10;AI-generated content may be incorrect."/>
+            <wp:cNvGraphicFramePr>
+              <a:graphicFrameLocks xmlns:a="http://schemas.openxmlformats.org/drawingml/2006/main" noChangeAspect="1"/>
+            </wp:cNvGraphicFramePr>
+            <a:graphic xmlns:a="http://schemas.openxmlformats.org/drawingml/2006/main">
+              <a:graphicData uri="http://schemas.openxmlformats.org/drawingml/2006/picture">
+                <pic:pic xmlns:pic="http://schemas.openxmlformats.org/drawingml/2006/picture">
+                  <pic:nvPicPr>
+                    <pic:cNvPr id="2035362825" name="Picture 1" descr="A graph of colored squares&#10;&#10;AI-generated content may be incorrect."/>
+                    <pic:cNvPicPr/>
+                  </pic:nvPicPr>
+                  <pic:blipFill>
+                    <a:blip r:embed="rId12"/>
+                    <a:stretch>
+                      <a:fillRect/>
+                    </a:stretch>
+                  </pic:blipFill>
+                  <pic:spPr>
+                    <a:xfrm>
+                      <a:off x="0" y="0"/>
+                      <a:ext cx="2437118" cy="1851523"/>
+                    </a:xfrm>
+                    <a:prstGeom prst="rect">
+                      <a:avLst/>
+                    </a:prstGeom>
+                  </pic:spPr>
+                </pic:pic>
+              </a:graphicData>
+            </a:graphic>
+          </wp:inline>
+        </w:drawing>
+      </w:r>
+    </w:p>
+    <w:p>
+      <w:pPr>
+        <w:contextualSpacing w:val="0"/>
+        <w:rPr>
+          <w:rFonts w:ascii="Times New Roman" w:hAnsi="Times New Roman" w:cs="Times New Roman"/>
+          <w:sz w:val="24"/>
+          <w:szCs w:val="24"/>
+        </w:rPr>
+      </w:pPr>
+    </w:p>
+    <w:p>
+      <w:pPr>
+        <w:contextualSpacing w:val="0"/>
+        <w:rPr>
+          <w:rFonts w:ascii="Times New Roman" w:hAnsi="Times New Roman" w:cs="Times New Roman"/>
+          <w:sz w:val="24"/>
+          <w:szCs w:val="24"/>
+        </w:rPr>
+      </w:pPr>
+      <w:r>
+        <w:rPr>
+          <w:rFonts w:ascii="Times New Roman" w:hAnsi="Times New Roman" w:cs="Times New Roman"/>
+          <w:sz w:val="24"/>
+          <w:szCs w:val="24"/>
+        </w:rPr>
+        <w:tab/>
+      </w:r>
+      <w:r>
+        <w:rPr>
+          <w:rFonts w:ascii="Times New Roman" w:hAnsi="Times New Roman" w:cs="Times New Roman"/>
+          <w:sz w:val="24"/>
+          <w:szCs w:val="24"/>
+        </w:rPr>
+        <w:t>A correlation matrix was also generated to visualize inter-feature relationships. For example, note count was strongly correlated with note density and average pitch, while tempo features showed weaker associations with most other variables. These insights informed which features might be redundant and helped refine feature selection for the CNN model.</w:t>
+      </w:r>
+    </w:p>
+    <w:p>
+      <w:pPr>
+        <w:contextualSpacing w:val="0"/>
+        <w:jc w:val="center"/>
+        <w:rPr>
+          <w:rFonts w:ascii="Times New Roman" w:hAnsi="Times New Roman" w:cs="Times New Roman"/>
+          <w:sz w:val="24"/>
+          <w:szCs w:val="24"/>
+        </w:rPr>
+      </w:pPr>
+      <w:r>
+        <w:rPr>
+          <w:rFonts w:ascii="Times New Roman" w:hAnsi="Times New Roman" w:cs="Times New Roman"/>
+          <w:sz w:val="24"/>
+          <w:szCs w:val="24"/>
+        </w:rPr>
+        <w:lastRenderedPageBreak/>
+        <w:drawing>
+          <wp:inline distT="0" distB="0" distL="0" distR="0" wp14:anchorId="23411918" wp14:editId="7D3FFA95">
+            <wp:extent cx="4871278" cy="4138215"/>
+            <wp:effectExtent l="0" t="0" r="5715" b="0"/>
+            <wp:docPr id="1820578336" name="Picture 1" descr="A screenshot of a graph&#10;&#10;AI-generated content may be incorrect."/>
+            <wp:cNvGraphicFramePr>
+              <a:graphicFrameLocks xmlns:a="http://schemas.openxmlformats.org/drawingml/2006/main" noChangeAspect="1"/>
+            </wp:cNvGraphicFramePr>
+            <a:graphic xmlns:a="http://schemas.openxmlformats.org/drawingml/2006/main">
+              <a:graphicData uri="http://schemas.openxmlformats.org/drawingml/2006/picture">
+                <pic:pic xmlns:pic="http://schemas.openxmlformats.org/drawingml/2006/picture">
+                  <pic:nvPicPr>
+                    <pic:cNvPr id="1820578336" name="Picture 1" descr="A screenshot of a graph&#10;&#10;AI-generated content may be incorrect."/>
+                    <pic:cNvPicPr/>
+                  </pic:nvPicPr>
+                  <pic:blipFill>
+                    <a:blip r:embed="rId13"/>
+                    <a:stretch>
+                      <a:fillRect/>
+                    </a:stretch>
+                  </pic:blipFill>
+                  <pic:spPr>
+                    <a:xfrm>
+                      <a:off x="0" y="0"/>
+                      <a:ext cx="4948832" cy="4204098"/>
+                    </a:xfrm>
+                    <a:prstGeom prst="rect">
+                      <a:avLst/>
+                    </a:prstGeom>
+                  </pic:spPr>
+                </pic:pic>
+              </a:graphicData>
+            </a:graphic>
+          </wp:inline>
+        </w:drawing>
+      </w:r>
+    </w:p>
+    <w:p>
+      <w:pPr>
+        <w:contextualSpacing w:val="0"/>
+        <w:rPr>
+          <w:rFonts w:ascii="Times New Roman" w:hAnsi="Times New Roman" w:cs="Times New Roman"/>
+          <w:sz w:val="24"/>
+          <w:szCs w:val="24"/>
+        </w:rPr>
+      </w:pPr>
+    </w:p>
+    <w:p>
+      <w:pPr>
+        <w:contextualSpacing w:val="0"/>
+        <w:rPr>
+          <w:rFonts w:ascii="Times New Roman" w:hAnsi="Times New Roman" w:cs="Times New Roman"/>
+          <w:sz w:val="24"/>
+          <w:szCs w:val="24"/>
+        </w:rPr>
+      </w:pPr>
+      <w:r>
+        <w:rPr>
+          <w:rFonts w:ascii="Times New Roman" w:hAnsi="Times New Roman" w:cs="Times New Roman"/>
+          <w:sz w:val="24"/>
+          <w:szCs w:val="24"/>
+        </w:rPr>
+        <w:tab/>
+      </w:r>
+      <w:r>
+        <w:rPr>
+          <w:rFonts w:ascii="Times New Roman" w:hAnsi="Times New Roman" w:cs="Times New Roman"/>
+          <w:sz w:val="24"/>
+          <w:szCs w:val="24"/>
+        </w:rPr>
+        <w:t>Lastly, we analyzed the variability in sequence length and pitch distribution across all pieces. Most compositions had fewer than 500 notes, which justified our decision to pad sequences to a uniform length. The pitch histogram showed that pitches were widely distributed, with some clustering around the midrange, suggesting diversity in musical structure across composers.</w:t>
+      </w:r>
+    </w:p>
+    <w:p>
+      <w:pPr>
+        <w:contextualSpacing w:val="0"/>
+        <w:rPr>
+          <w:rFonts w:ascii="Times New Roman" w:hAnsi="Times New Roman" w:cs="Times New Roman"/>
+          <w:sz w:val="24"/>
+          <w:szCs w:val="24"/>
+        </w:rPr>
+      </w:pPr>
+      <w:r>
+        <w:rPr>
+          <w:rFonts w:ascii="Times New Roman" w:hAnsi="Times New Roman" w:cs="Times New Roman"/>
+          <w:sz w:val="24"/>
+          <w:szCs w:val="24"/>
+        </w:rPr>
+        <w:lastRenderedPageBreak/>
+        <w:drawing>
+          <wp:inline distT="0" distB="0" distL="0" distR="0" wp14:anchorId="7A3E59E0" wp14:editId="68C266E7">
+            <wp:extent cx="2911450" cy="2243499"/>
+            <wp:effectExtent l="0" t="0" r="3810" b="4445"/>
+            <wp:docPr id="112720520" name="Picture 1" descr="A blue and white graph&#10;&#10;AI-generated content may be incorrect."/>
+            <wp:cNvGraphicFramePr>
+              <a:graphicFrameLocks xmlns:a="http://schemas.openxmlformats.org/drawingml/2006/main" noChangeAspect="1"/>
+            </wp:cNvGraphicFramePr>
+            <a:graphic xmlns:a="http://schemas.openxmlformats.org/drawingml/2006/main">
+              <a:graphicData uri="http://schemas.openxmlformats.org/drawingml/2006/picture">
+                <pic:pic xmlns:pic="http://schemas.openxmlformats.org/drawingml/2006/picture">
+                  <pic:nvPicPr>
+                    <pic:cNvPr id="112720520" name="Picture 1" descr="A blue and white graph&#10;&#10;AI-generated content may be incorrect."/>
+                    <pic:cNvPicPr/>
+                  </pic:nvPicPr>
+                  <pic:blipFill>
+                    <a:blip r:embed="rId14"/>
+                    <a:stretch>
+                      <a:fillRect/>
+                    </a:stretch>
+                  </pic:blipFill>
+                  <pic:spPr>
+                    <a:xfrm>
+                      <a:off x="0" y="0"/>
+                      <a:ext cx="2954095" cy="2276360"/>
+                    </a:xfrm>
+                    <a:prstGeom prst="rect">
+                      <a:avLst/>
+                    </a:prstGeom>
+                  </pic:spPr>
+                </pic:pic>
+              </a:graphicData>
+            </a:graphic>
+          </wp:inline>
+        </w:drawing>
+      </w:r>
+      <w:r>
+        <w:rPr>
+          <w:rFonts w:ascii="Times New Roman" w:hAnsi="Times New Roman" w:cs="Times New Roman"/>
+          <w:sz w:val="24"/>
+          <w:szCs w:val="24"/>
+        </w:rPr>
+        <w:drawing>
+          <wp:inline distT="0" distB="0" distL="0" distR="0" wp14:anchorId="4A1957D5" wp14:editId="4A9E8769">
+            <wp:extent cx="2787015" cy="2240640"/>
+            <wp:effectExtent l="0" t="0" r="0" b="7620"/>
+            <wp:docPr id="181014348" name="Picture 1" descr="A graph of a pitch distribution&#10;&#10;AI-generated content may be incorrect."/>
+            <wp:cNvGraphicFramePr>
+              <a:graphicFrameLocks xmlns:a="http://schemas.openxmlformats.org/drawingml/2006/main" noChangeAspect="1"/>
+            </wp:cNvGraphicFramePr>
+            <a:graphic xmlns:a="http://schemas.openxmlformats.org/drawingml/2006/main">
+              <a:graphicData uri="http://schemas.openxmlformats.org/drawingml/2006/picture">
+                <pic:pic xmlns:pic="http://schemas.openxmlformats.org/drawingml/2006/picture">
+                  <pic:nvPicPr>
+                    <pic:cNvPr id="181014348" name="Picture 1" descr="A graph of a pitch distribution&#10;&#10;AI-generated content may be incorrect."/>
+                    <pic:cNvPicPr/>
+                  </pic:nvPicPr>
+                  <pic:blipFill>
+                    <a:blip r:embed="rId15"/>
+                    <a:stretch>
+                      <a:fillRect/>
+                    </a:stretch>
+                  </pic:blipFill>
+                  <pic:spPr>
+                    <a:xfrm>
+                      <a:off x="0" y="0"/>
+                      <a:ext cx="2838668" cy="2282167"/>
+                    </a:xfrm>
+                    <a:prstGeom prst="rect">
+                      <a:avLst/>
+                    </a:prstGeom>
+                  </pic:spPr>
+                </pic:pic>
+              </a:graphicData>
+            </a:graphic>
+          </wp:inline>
+        </w:drawing>
+      </w:r>
+    </w:p>
+    <w:p>
+      <w:pPr>
+        <w:contextualSpacing w:val="0"/>
+        <w:rPr>
+          <w:rFonts w:ascii="Times New Roman" w:hAnsi="Times New Roman" w:cs="Times New Roman"/>
+          <w:sz w:val="24"/>
+          <w:szCs w:val="24"/>
+        </w:rPr>
+      </w:pPr>
+    </w:p>
+    <w:p>
+      <w:pPr>
+        <w:contextualSpacing w:val="0"/>
+        <w:rPr>
+          <w:rFonts w:ascii="Times New Roman" w:hAnsi="Times New Roman" w:cs="Times New Roman"/>
+          <w:sz w:val="24"/>
+          <w:szCs w:val="24"/>
+        </w:rPr>
+      </w:pPr>
+      <w:r>
+        <w:rPr>
+          <w:rFonts w:ascii="Times New Roman" w:hAnsi="Times New Roman" w:cs="Times New Roman"/>
+          <w:sz w:val="24"/>
+          <w:szCs w:val="24"/>
+        </w:rPr>
+        <w:t>These processing and analysis steps laid the foundation for model training, allowing us to explore both temporal and statistical patterns in classical music through LSTM and CNN architectures</w:t>
+      </w:r>
+      <w:r>
+        <w:rPr>
+          <w:rFonts w:ascii="Times New Roman" w:hAnsi="Times New Roman" w:cs="Times New Roman"/>
+          <w:sz w:val="24"/>
+          <w:szCs w:val="24"/>
+        </w:rPr>
+        <w:t>.</w:t>
+      </w:r>
+    </w:p>
+    <w:p>
+      <w:pPr>
+        <w:contextualSpacing w:val="0"/>
+        <w:rPr>
+          <w:rFonts w:ascii="Times New Roman" w:hAnsi="Times New Roman" w:cs="Times New Roman"/>
+          <w:sz w:val="24"/>
+          <w:szCs w:val="24"/>
+        </w:rPr>
+      </w:pPr>
+    </w:p>
+    <w:p>
+      <w:pPr>
         <w:pStyle w:val="Heading3"/>
         <w:rPr>
           <w:rFonts w:ascii="Times New Roman" w:hAnsi="Times New Roman" w:cs="Times New Roman"/>
@@ -521,6 +1292,7 @@
         <w:rPr>
           <w:rFonts w:ascii="Times New Roman" w:hAnsi="Times New Roman" w:cs="Times New Roman"/>
         </w:rPr>
+        <w:lastRenderedPageBreak/>
         <w:t>LSTM Architecture</w:t>
       </w:r>
     </w:p>
@@ -541,37 +1313,18 @@
           <w:szCs w:val="24"/>
         </w:rPr>
         <w:tab/>
-        <w:t xml:space="preserve">The LSTM model was designed to capture the sequential dependencies and long-term patterns in the note sequences. It began with an embedding layer that transformed each pitch </w:t>
+        <w:t xml:space="preserve">The LSTM model was designed to capture the sequential dependencies and long-term patterns in the note sequences. It began with an embedding layer that transformed each pitch index into a dense vector representation, enabling the model to learn pitch relationships in a continuous space. This was followed by a single LSTM layer with 128 hidden units, capable of learning temporal dependencies across the sequence. A dense layer was used for classification, preceded by a dropout layer to prevent overfitting. The final layer used a </w:t>
       </w:r>
+      <w:proofErr w:type="spellStart"/>
       <w:r>
         <w:rPr>
           <w:rFonts w:ascii="Times New Roman" w:hAnsi="Times New Roman" w:cs="Times New Roman"/>
           <w:sz w:val="24"/>
           <w:szCs w:val="24"/>
         </w:rPr>
-        <w:lastRenderedPageBreak/>
-        <w:t xml:space="preserve">index into a dense vector representation, enabling the model to learn pitch relationships in a continuous space. This was followed by a single LSTM layer with 128 hidden units, capable of learning temporal dependencies across the sequence. A dense layer was used for classification, preceded by a dropout layer to prevent overfitting. The final layer used </w:t>
-      </w:r>
-      <w:proofErr w:type="gramStart"/>
-      <w:r>
-        <w:rPr>
-          <w:rFonts w:ascii="Times New Roman" w:hAnsi="Times New Roman" w:cs="Times New Roman"/>
-          <w:sz w:val="24"/>
-          <w:szCs w:val="24"/>
-        </w:rPr>
-        <w:t xml:space="preserve">a </w:t>
-      </w:r>
-      <w:proofErr w:type="spellStart"/>
-      <w:r>
-        <w:rPr>
-          <w:rFonts w:ascii="Times New Roman" w:hAnsi="Times New Roman" w:cs="Times New Roman"/>
-          <w:sz w:val="24"/>
-          <w:szCs w:val="24"/>
-        </w:rPr>
         <w:t>softmax</w:t>
       </w:r>
       <w:proofErr w:type="spellEnd"/>
-      <w:proofErr w:type="gramEnd"/>
       <w:r>
         <w:rPr>
           <w:rFonts w:ascii="Times New Roman" w:hAnsi="Times New Roman" w:cs="Times New Roman"/>
@@ -1958,59 +2711,7 @@
           <w:szCs w:val="24"/>
         </w:rPr>
         <w:tab/>
-        <w:t>The CNN model demonstrated strong classification capabilities, achieving an overall accuracy of 82% and a macro-</w:t>
-      </w:r>
-      <w:proofErr w:type="gramStart"/>
-      <w:r>
-        <w:rPr>
-          <w:rFonts w:ascii="Times New Roman" w:eastAsia="Roboto" w:hAnsi="Times New Roman" w:cs="Times New Roman"/>
-          <w:b w:val="0"/>
-          <w:bCs w:val="0"/>
-          <w:i w:val="0"/>
-          <w:iCs w:val="0"/>
-          <w:sz w:val="24"/>
-          <w:szCs w:val="24"/>
-        </w:rPr>
-        <w:t>averaged</w:t>
-      </w:r>
-      <w:proofErr w:type="gramEnd"/>
-      <w:r>
-        <w:rPr>
-          <w:rFonts w:ascii="Times New Roman" w:eastAsia="Roboto" w:hAnsi="Times New Roman" w:cs="Times New Roman"/>
-          <w:b w:val="0"/>
-          <w:bCs w:val="0"/>
-          <w:i w:val="0"/>
-          <w:iCs w:val="0"/>
-          <w:sz w:val="24"/>
-          <w:szCs w:val="24"/>
-        </w:rPr>
-        <w:t xml:space="preserve"> F1-score of 0.73. Its performance was especially robust in identifying compositions by Bach and Chopin, with F1-scores of 0.90 and 0.80, respectively. The model also performed reasonably well on Beethoven with an F1-score of 0.69, while Mozart proved more challenging, yielding a lower F1-score of 0.53. These results suggest that </w:t>
-      </w:r>
-      <w:proofErr w:type="gramStart"/>
-      <w:r>
-        <w:rPr>
-          <w:rFonts w:ascii="Times New Roman" w:eastAsia="Roboto" w:hAnsi="Times New Roman" w:cs="Times New Roman"/>
-          <w:b w:val="0"/>
-          <w:bCs w:val="0"/>
-          <w:i w:val="0"/>
-          <w:iCs w:val="0"/>
-          <w:sz w:val="24"/>
-          <w:szCs w:val="24"/>
-        </w:rPr>
-        <w:t>the CNN</w:t>
-      </w:r>
-      <w:proofErr w:type="gramEnd"/>
-      <w:r>
-        <w:rPr>
-          <w:rFonts w:ascii="Times New Roman" w:eastAsia="Roboto" w:hAnsi="Times New Roman" w:cs="Times New Roman"/>
-          <w:b w:val="0"/>
-          <w:bCs w:val="0"/>
-          <w:i w:val="0"/>
-          <w:iCs w:val="0"/>
-          <w:sz w:val="24"/>
-          <w:szCs w:val="24"/>
-        </w:rPr>
-        <w:t xml:space="preserve"> was particularly effective at capturing localized pitch patterns and recurring motifs that are stylistically unique to each composer. The model’s ability to generalize across multiple compositional styles highlights the effectiveness of convolutional architectures for sequence-based music classification tasks, particularly when working with symbolic input data limited to pitch information.</w:t>
+        <w:t>The CNN model demonstrated strong classification capabilities, achieving an overall accuracy of 82% and a macro-averaged F1-score of 0.73. Its performance was especially robust in identifying compositions by Bach and Chopin, with F1-scores of 0.90 and 0.80, respectively. The model also performed reasonably well on Beethoven with an F1-score of 0.69, while Mozart proved more challenging, yielding a lower F1-score of 0.53. These results suggest that the CNN was particularly effective at capturing localized pitch patterns and recurring motifs that are stylistically unique to each composer. The model’s ability to generalize across multiple compositional styles highlights the effectiveness of convolutional architectures for sequence-based music classification tasks, particularly when working with symbolic input data limited to pitch information.</w:t>
       </w:r>
     </w:p>
     <w:p>
@@ -2044,7 +2745,7 @@
                     <pic:cNvPicPr/>
                   </pic:nvPicPr>
                   <pic:blipFill>
-                    <a:blip r:embed="rId9"/>
+                    <a:blip r:embed="rId16"/>
                     <a:stretch>
                       <a:fillRect/>
                     </a:stretch>
@@ -2131,25 +2832,7 @@
           <w:szCs w:val="24"/>
         </w:rPr>
         <w:tab/>
-        <w:t xml:space="preserve">The LSTM model attained an overall accuracy of 68% and a macro F1-score of 0.46, indicating lower performance than the CNN model. It performed best on Bach’s compositions, achieving an F1-score of 0.85, which aligns with Bach’s highly structured and patterned musical style. However, the model </w:t>
-      </w:r>
-      <w:proofErr w:type="gramStart"/>
-      <w:r>
-        <w:rPr>
-          <w:rFonts w:ascii="Times New Roman" w:hAnsi="Times New Roman" w:cs="Times New Roman"/>
-          <w:sz w:val="24"/>
-          <w:szCs w:val="24"/>
-        </w:rPr>
-        <w:t>underperformed on</w:t>
-      </w:r>
-      <w:proofErr w:type="gramEnd"/>
-      <w:r>
-        <w:rPr>
-          <w:rFonts w:ascii="Times New Roman" w:hAnsi="Times New Roman" w:cs="Times New Roman"/>
-          <w:sz w:val="24"/>
-          <w:szCs w:val="24"/>
-        </w:rPr>
-        <w:t xml:space="preserve"> Beethoven (F1 = 0.33), Chopin (F1 = 0.37), and especially Mozart (F1 = 0.29), reflecting its difficulty in generalizing across varying stylistic patterns without additional musical dimensions. While the LSTM has the theoretical advantage of modeling temporal dependencies, its performance was limited in this implementation due to the narrow feature set and potential class imbalance.</w:t>
+        <w:t>The LSTM model attained an overall accuracy of 68% and a macro F1-score of 0.46, indicating lower performance than the CNN model. It performed best on Bach’s compositions, achieving an F1-score of 0.85, which aligns with Bach’s highly structured and patterned musical style. However, the model underperformed on Beethoven (F1 = 0.33), Chopin (F1 = 0.37), and especially Mozart (F1 = 0.29), reflecting its difficulty in generalizing across varying stylistic patterns without additional musical dimensions. While the LSTM has the theoretical advantage of modeling temporal dependencies, its performance was limited in this implementation due to the narrow feature set and potential class imbalance.</w:t>
       </w:r>
     </w:p>
     <w:p>
@@ -2183,7 +2866,7 @@
                     <pic:cNvPicPr/>
                   </pic:nvPicPr>
                   <pic:blipFill>
-                    <a:blip r:embed="rId10"/>
+                    <a:blip r:embed="rId17"/>
                     <a:stretch>
                       <a:fillRect/>
                     </a:stretch>
@@ -2292,43 +2975,7 @@
           <w:szCs w:val="24"/>
         </w:rPr>
         <w:lastRenderedPageBreak/>
-        <w:t xml:space="preserve">82% and a macro F1-score of 0.73, the CNN demonstrated strong predictive capability across all four composers. Its particularly high F1-score for Bach (0.90) and Chopin (0.80) indicates its strength in capturing short, recurring note patterns and motifs that are often unique to specific composers. These local patterns, characteristic of Bach’s structured compositions and Chopin’s expressive style, seem to align well with </w:t>
-      </w:r>
-      <w:proofErr w:type="gramStart"/>
-      <w:r>
-        <w:rPr>
-          <w:rFonts w:ascii="Times New Roman" w:hAnsi="Times New Roman" w:cs="Times New Roman"/>
-          <w:sz w:val="24"/>
-          <w:szCs w:val="24"/>
-        </w:rPr>
-        <w:t>the CNN’s</w:t>
-      </w:r>
-      <w:proofErr w:type="gramEnd"/>
-      <w:r>
-        <w:rPr>
-          <w:rFonts w:ascii="Times New Roman" w:hAnsi="Times New Roman" w:cs="Times New Roman"/>
-          <w:sz w:val="24"/>
-          <w:szCs w:val="24"/>
-        </w:rPr>
-        <w:t xml:space="preserve"> ability to detect localized features within the pitch sequences. On the other hand, the Long Short-Term Memory (LSTM) model achieved </w:t>
-      </w:r>
-      <w:proofErr w:type="gramStart"/>
-      <w:r>
-        <w:rPr>
-          <w:rFonts w:ascii="Times New Roman" w:hAnsi="Times New Roman" w:cs="Times New Roman"/>
-          <w:sz w:val="24"/>
-          <w:szCs w:val="24"/>
-        </w:rPr>
-        <w:t>lower</w:t>
-      </w:r>
-      <w:proofErr w:type="gramEnd"/>
-      <w:r>
-        <w:rPr>
-          <w:rFonts w:ascii="Times New Roman" w:hAnsi="Times New Roman" w:cs="Times New Roman"/>
-          <w:sz w:val="24"/>
-          <w:szCs w:val="24"/>
-        </w:rPr>
-        <w:t xml:space="preserve"> performance, with a 68% overall accuracy and a macro F1-score of 0.46. While the LSTM model performed reasonably well for Bach (F1 = 0.85), it struggled significantly with the other composers, particularly Mozart, whose F1-score fell to just 0.29. This may be attributed to the LSTM’s dependency on capturing long-term dependencies, which, without complementary features like rhythm, harmony, or dynamics, might not sufficiently distinguish stylistic differences in the dataset. These findings suggest that CNNs, when trained on raw pitch sequences, are more effective in capturing and classifying composer-specific traits than LSTM models under similar data conditions.</w:t>
+        <w:t>82% and a macro F1-score of 0.73, the CNN demonstrated strong predictive capability across all four composers. Its particularly high F1-score for Bach (0.90) and Chopin (0.80) indicates its strength in capturing short, recurring note patterns and motifs that are often unique to specific composers. These local patterns, characteristic of Bach’s structured compositions and Chopin’s expressive style, seem to align well with the CNN’s ability to detect localized features within the pitch sequences. On the other hand, the Long Short-Term Memory (LSTM) model achieved lower performance, with a 68% overall accuracy and a macro F1-score of 0.46. While the LSTM model performed reasonably well for Bach (F1 = 0.85), it struggled significantly with the other composers, particularly Mozart, whose F1-score fell to just 0.29. This may be attributed to the LSTM’s dependency on capturing long-term dependencies, which, without complementary features like rhythm, harmony, or dynamics, might not sufficiently distinguish stylistic differences in the dataset. These findings suggest that CNNs, when trained on raw pitch sequences, are more effective in capturing and classifying composer-specific traits than LSTM models under similar data conditions.</w:t>
       </w:r>
     </w:p>
     <w:p>
@@ -2364,25 +3011,7 @@
           <w:szCs w:val="24"/>
         </w:rPr>
         <w:tab/>
-        <w:t xml:space="preserve">We didn’t end up including a hybrid CNN-LSTM model in the final submission, mainly because of complexity and runtime issues. Surprisingly, the simpler models </w:t>
-      </w:r>
-      <w:proofErr w:type="gramStart"/>
-      <w:r>
-        <w:rPr>
-          <w:rFonts w:ascii="Times New Roman" w:hAnsi="Times New Roman" w:cs="Times New Roman"/>
-          <w:sz w:val="24"/>
-          <w:szCs w:val="24"/>
-        </w:rPr>
-        <w:t>actually performed</w:t>
-      </w:r>
-      <w:proofErr w:type="gramEnd"/>
-      <w:r>
-        <w:rPr>
-          <w:rFonts w:ascii="Times New Roman" w:hAnsi="Times New Roman" w:cs="Times New Roman"/>
-          <w:sz w:val="24"/>
-          <w:szCs w:val="24"/>
-        </w:rPr>
-        <w:t xml:space="preserve"> better for this dataset.</w:t>
+        <w:t>We didn’t end up including a hybrid CNN-LSTM model in the final submission, mainly because of complexity and runtime issues. Surprisingly, the simpler models actually performed better for this dataset.</w:t>
       </w:r>
     </w:p>
     <w:p>
@@ -2422,25 +3051,7 @@
           <w:sz w:val="24"/>
           <w:szCs w:val="24"/>
         </w:rPr>
-        <w:t xml:space="preserve">This project has demonstrated the potential of deep learning in the domain of symbolic music classification, specifically for identifying classical music composers from MIDI data. Among the models tested, the CNN achieved the most promising results, outperforming the LSTM in both accuracy and per-class F1-scores. This supports the assertion that CNNs are highly effective in extracting meaningful features from localized musical patterns and motifs present in note sequences. While the LSTM showed promise in modeling structured compositions, particularly those of Bach, it lacked the versatility needed to generalize across all composers in the dataset. For future work, we propose augmenting the feature set to include additional musical dimensions such as rhythm, harmony, and dynamics to provide the LSTM with more temporal context. Moreover, Transformer-based </w:t>
-      </w:r>
-      <w:proofErr w:type="gramStart"/>
-      <w:r>
-        <w:rPr>
-          <w:rFonts w:ascii="Times New Roman" w:hAnsi="Times New Roman" w:cs="Times New Roman"/>
-          <w:sz w:val="24"/>
-          <w:szCs w:val="24"/>
-        </w:rPr>
-        <w:t>architectures</w:t>
-      </w:r>
-      <w:proofErr w:type="gramEnd"/>
-      <w:r>
-        <w:rPr>
-          <w:rFonts w:ascii="Times New Roman" w:hAnsi="Times New Roman" w:cs="Times New Roman"/>
-          <w:sz w:val="24"/>
-          <w:szCs w:val="24"/>
-        </w:rPr>
-        <w:t xml:space="preserve"> may offer a promising direction due to their ability to model both short- and long-range dependencies efficiently. Addressing dataset imbalances and incorporating data augmentation strategies like pitch transposition or sequence stretching could further enhance model robustness. Ultimately, this study underscores how deep learning can learn and generalize stylistic musical patterns directly from symbolic pitch data, opening new possibilities for music classification and musicological analysis.</w:t>
+        <w:t>This project has demonstrated the potential of deep learning in the domain of symbolic music classification, specifically for identifying classical music composers from MIDI data. Among the models tested, the CNN achieved the most promising results, outperforming the LSTM in both accuracy and per-class F1-scores. This supports the assertion that CNNs are highly effective in extracting meaningful features from localized musical patterns and motifs present in note sequences. While the LSTM showed promise in modeling structured compositions, particularly those of Bach, it lacked the versatility needed to generalize across all composers in the dataset. For future work, we propose augmenting the feature set to include additional musical dimensions such as rhythm, harmony, and dynamics to provide the LSTM with more temporal context. Moreover, Transformer-based architectures may offer a promising direction due to their ability to model both short- and long-range dependencies efficiently. Addressing dataset imbalances and incorporating data augmentation strategies like pitch transposition or sequence stretching could further enhance model robustness. Ultimately, this study underscores how deep learning can learn and generalize stylistic musical patterns directly from symbolic pitch data, opening new possibilities for music classification and musicological analysis.</w:t>
       </w:r>
     </w:p>
     <w:p>
@@ -2614,7 +3225,6 @@
           <w:docPartUnique/>
         </w:docPartObj>
       </w:sdtPr>
-      <w:sdtEndPr/>
       <w:sdtContent>
         <w:p>
           <w:pPr>
@@ -2937,25 +3547,7 @@
           <w:sz w:val="24"/>
           <w:szCs w:val="24"/>
         </w:rPr>
-        <w:t xml:space="preserve">: An </w:t>
-      </w:r>
-      <w:proofErr w:type="gramStart"/>
-      <w:r>
-        <w:rPr>
-          <w:rFonts w:ascii="Times New Roman" w:hAnsi="Times New Roman" w:cs="Times New Roman"/>
-          <w:sz w:val="24"/>
-          <w:szCs w:val="24"/>
-        </w:rPr>
-        <w:t>open source</w:t>
-      </w:r>
-      <w:proofErr w:type="gramEnd"/>
-      <w:r>
-        <w:rPr>
-          <w:rFonts w:ascii="Times New Roman" w:hAnsi="Times New Roman" w:cs="Times New Roman"/>
-          <w:sz w:val="24"/>
-          <w:szCs w:val="24"/>
-        </w:rPr>
-        <w:t xml:space="preserve"> library for working with symbolic music data. https://github.com/craffel/pretty-midi</w:t>
+        <w:t>: An open source library for working with symbolic music data. https://github.com/craffel/pretty-midi</w:t>
       </w:r>
     </w:p>
     <w:p>
@@ -3007,30 +3599,12 @@
           <w:sz w:val="24"/>
           <w:szCs w:val="24"/>
         </w:rPr>
-        <w:t xml:space="preserve">eaborn: statistical data visualization. Journal of </w:t>
-      </w:r>
-      <w:proofErr w:type="gramStart"/>
-      <w:r>
-        <w:rPr>
-          <w:rFonts w:ascii="Times New Roman" w:hAnsi="Times New Roman" w:cs="Times New Roman"/>
-          <w:sz w:val="24"/>
-          <w:szCs w:val="24"/>
-        </w:rPr>
-        <w:t>Open Source</w:t>
-      </w:r>
-      <w:proofErr w:type="gramEnd"/>
-      <w:r>
-        <w:rPr>
-          <w:rFonts w:ascii="Times New Roman" w:hAnsi="Times New Roman" w:cs="Times New Roman"/>
-          <w:sz w:val="24"/>
-          <w:szCs w:val="24"/>
-        </w:rPr>
-        <w:t xml:space="preserve"> Software, 6(60), 3021. https://doi.org/10.21105/joss.03021</w:t>
+        <w:t>eaborn: statistical data visualization. Journal of Open Source Software, 6(60), 3021. https://doi.org/10.21105/joss.03021</w:t>
       </w:r>
     </w:p>
     <w:sectPr>
-      <w:headerReference w:type="default" r:id="rId11"/>
-      <w:headerReference w:type="first" r:id="rId12"/>
+      <w:headerReference w:type="default" r:id="rId18"/>
+      <w:headerReference w:type="first" r:id="rId19"/>
       <w:pgSz w:w="12240" w:h="15840"/>
       <w:pgMar w:top="1440" w:right="1440" w:bottom="1440" w:left="1440" w:header="720" w:footer="720" w:gutter="0"/>
       <w:pgNumType w:start="1"/>
@@ -4205,6 +4779,95 @@
     </w:lvl>
   </w:abstractNum>
   <w:abstractNum w:abstractNumId="8" w15:restartNumberingAfterBreak="0">
+    <w:nsid w:val="20D66D1D"/>
+    <w:multiLevelType w:val="hybridMultilevel"/>
+    <w:tmpl w:val="C5EC8318"/>
+    <w:lvl w:ilvl="0" w:tplc="0D4EC888">
+      <w:start w:val="1"/>
+      <w:numFmt w:val="decimal"/>
+      <w:lvlText w:val="%1-"/>
+      <w:lvlJc w:val="left"/>
+      <w:pPr>
+        <w:ind w:left="720" w:hanging="360"/>
+      </w:pPr>
+      <w:rPr>
+        <w:rFonts w:hint="default"/>
+      </w:rPr>
+    </w:lvl>
+    <w:lvl w:ilvl="1" w:tplc="04090019" w:tentative="1">
+      <w:start w:val="1"/>
+      <w:numFmt w:val="lowerLetter"/>
+      <w:lvlText w:val="%2."/>
+      <w:lvlJc w:val="left"/>
+      <w:pPr>
+        <w:ind w:left="1440" w:hanging="360"/>
+      </w:pPr>
+    </w:lvl>
+    <w:lvl w:ilvl="2" w:tplc="0409001B" w:tentative="1">
+      <w:start w:val="1"/>
+      <w:numFmt w:val="lowerRoman"/>
+      <w:lvlText w:val="%3."/>
+      <w:lvlJc w:val="right"/>
+      <w:pPr>
+        <w:ind w:left="2160" w:hanging="180"/>
+      </w:pPr>
+    </w:lvl>
+    <w:lvl w:ilvl="3" w:tplc="0409000F" w:tentative="1">
+      <w:start w:val="1"/>
+      <w:numFmt w:val="decimal"/>
+      <w:lvlText w:val="%4."/>
+      <w:lvlJc w:val="left"/>
+      <w:pPr>
+        <w:ind w:left="2880" w:hanging="360"/>
+      </w:pPr>
+    </w:lvl>
+    <w:lvl w:ilvl="4" w:tplc="04090019" w:tentative="1">
+      <w:start w:val="1"/>
+      <w:numFmt w:val="lowerLetter"/>
+      <w:lvlText w:val="%5."/>
+      <w:lvlJc w:val="left"/>
+      <w:pPr>
+        <w:ind w:left="3600" w:hanging="360"/>
+      </w:pPr>
+    </w:lvl>
+    <w:lvl w:ilvl="5" w:tplc="0409001B" w:tentative="1">
+      <w:start w:val="1"/>
+      <w:numFmt w:val="lowerRoman"/>
+      <w:lvlText w:val="%6."/>
+      <w:lvlJc w:val="right"/>
+      <w:pPr>
+        <w:ind w:left="4320" w:hanging="180"/>
+      </w:pPr>
+    </w:lvl>
+    <w:lvl w:ilvl="6" w:tplc="0409000F" w:tentative="1">
+      <w:start w:val="1"/>
+      <w:numFmt w:val="decimal"/>
+      <w:lvlText w:val="%7."/>
+      <w:lvlJc w:val="left"/>
+      <w:pPr>
+        <w:ind w:left="5040" w:hanging="360"/>
+      </w:pPr>
+    </w:lvl>
+    <w:lvl w:ilvl="7" w:tplc="04090019" w:tentative="1">
+      <w:start w:val="1"/>
+      <w:numFmt w:val="lowerLetter"/>
+      <w:lvlText w:val="%8."/>
+      <w:lvlJc w:val="left"/>
+      <w:pPr>
+        <w:ind w:left="5760" w:hanging="360"/>
+      </w:pPr>
+    </w:lvl>
+    <w:lvl w:ilvl="8" w:tplc="0409001B" w:tentative="1">
+      <w:start w:val="1"/>
+      <w:numFmt w:val="lowerRoman"/>
+      <w:lvlText w:val="%9."/>
+      <w:lvlJc w:val="right"/>
+      <w:pPr>
+        <w:ind w:left="6480" w:hanging="180"/>
+      </w:pPr>
+    </w:lvl>
+  </w:abstractNum>
+  <w:abstractNum w:abstractNumId="9" w15:restartNumberingAfterBreak="0">
     <w:nsid w:val="24481D31"/>
     <w:multiLevelType w:val="multilevel"/>
     <w:tmpl w:val="19368852"/>
@@ -4317,7 +4980,7 @@
       </w:rPr>
     </w:lvl>
   </w:abstractNum>
-  <w:abstractNum w:abstractNumId="9" w15:restartNumberingAfterBreak="0">
+  <w:abstractNum w:abstractNumId="10" w15:restartNumberingAfterBreak="0">
     <w:nsid w:val="251958D5"/>
     <w:multiLevelType w:val="multilevel"/>
     <w:tmpl w:val="3AE8518A"/>
@@ -4430,7 +5093,7 @@
       </w:rPr>
     </w:lvl>
   </w:abstractNum>
-  <w:abstractNum w:abstractNumId="10" w15:restartNumberingAfterBreak="0">
+  <w:abstractNum w:abstractNumId="11" w15:restartNumberingAfterBreak="0">
     <w:nsid w:val="25572AED"/>
     <w:multiLevelType w:val="hybridMultilevel"/>
     <w:tmpl w:val="246CBB62"/>
@@ -4543,7 +5206,7 @@
       </w:rPr>
     </w:lvl>
   </w:abstractNum>
-  <w:abstractNum w:abstractNumId="11" w15:restartNumberingAfterBreak="0">
+  <w:abstractNum w:abstractNumId="12" w15:restartNumberingAfterBreak="0">
     <w:nsid w:val="264138A1"/>
     <w:multiLevelType w:val="hybridMultilevel"/>
     <w:tmpl w:val="7040C93E"/>
@@ -4656,7 +5319,7 @@
       </w:rPr>
     </w:lvl>
   </w:abstractNum>
-  <w:abstractNum w:abstractNumId="12" w15:restartNumberingAfterBreak="0">
+  <w:abstractNum w:abstractNumId="13" w15:restartNumberingAfterBreak="0">
     <w:nsid w:val="359C5162"/>
     <w:multiLevelType w:val="hybridMultilevel"/>
     <w:tmpl w:val="E1844B3A"/>
@@ -4769,7 +5432,7 @@
       </w:rPr>
     </w:lvl>
   </w:abstractNum>
-  <w:abstractNum w:abstractNumId="13" w15:restartNumberingAfterBreak="0">
+  <w:abstractNum w:abstractNumId="14" w15:restartNumberingAfterBreak="0">
     <w:nsid w:val="38DD2D4C"/>
     <w:multiLevelType w:val="hybridMultilevel"/>
     <w:tmpl w:val="CB6A28A6"/>
@@ -4882,7 +5545,7 @@
       </w:rPr>
     </w:lvl>
   </w:abstractNum>
-  <w:abstractNum w:abstractNumId="14" w15:restartNumberingAfterBreak="0">
+  <w:abstractNum w:abstractNumId="15" w15:restartNumberingAfterBreak="0">
     <w:nsid w:val="466F5930"/>
     <w:multiLevelType w:val="multilevel"/>
     <w:tmpl w:val="A95E0498"/>
@@ -5031,7 +5694,7 @@
       </w:rPr>
     </w:lvl>
   </w:abstractNum>
-  <w:abstractNum w:abstractNumId="15" w15:restartNumberingAfterBreak="0">
+  <w:abstractNum w:abstractNumId="16" w15:restartNumberingAfterBreak="0">
     <w:nsid w:val="4A707C71"/>
     <w:multiLevelType w:val="multilevel"/>
     <w:tmpl w:val="B59EFF44"/>
@@ -5180,7 +5843,7 @@
       </w:rPr>
     </w:lvl>
   </w:abstractNum>
-  <w:abstractNum w:abstractNumId="16" w15:restartNumberingAfterBreak="0">
+  <w:abstractNum w:abstractNumId="17" w15:restartNumberingAfterBreak="0">
     <w:nsid w:val="53F81E8C"/>
     <w:multiLevelType w:val="multilevel"/>
     <w:tmpl w:val="344CD2D8"/>
@@ -5294,7 +5957,7 @@
       </w:rPr>
     </w:lvl>
   </w:abstractNum>
-  <w:abstractNum w:abstractNumId="17" w15:restartNumberingAfterBreak="0">
+  <w:abstractNum w:abstractNumId="18" w15:restartNumberingAfterBreak="0">
     <w:nsid w:val="561F242E"/>
     <w:multiLevelType w:val="hybridMultilevel"/>
     <w:tmpl w:val="6C14996A"/>
@@ -5407,7 +6070,7 @@
       </w:rPr>
     </w:lvl>
   </w:abstractNum>
-  <w:abstractNum w:abstractNumId="18" w15:restartNumberingAfterBreak="0">
+  <w:abstractNum w:abstractNumId="19" w15:restartNumberingAfterBreak="0">
     <w:nsid w:val="57412CF8"/>
     <w:multiLevelType w:val="multilevel"/>
     <w:tmpl w:val="D76E0DFC"/>
@@ -5556,7 +6219,7 @@
       </w:rPr>
     </w:lvl>
   </w:abstractNum>
-  <w:abstractNum w:abstractNumId="19" w15:restartNumberingAfterBreak="0">
+  <w:abstractNum w:abstractNumId="20" w15:restartNumberingAfterBreak="0">
     <w:nsid w:val="5AA07C00"/>
     <w:multiLevelType w:val="multilevel"/>
     <w:tmpl w:val="98B291AE"/>
@@ -5705,7 +6368,7 @@
       </w:rPr>
     </w:lvl>
   </w:abstractNum>
-  <w:abstractNum w:abstractNumId="20" w15:restartNumberingAfterBreak="0">
+  <w:abstractNum w:abstractNumId="21" w15:restartNumberingAfterBreak="0">
     <w:nsid w:val="5AE13C8A"/>
     <w:multiLevelType w:val="hybridMultilevel"/>
     <w:tmpl w:val="72E2DA5C"/>
@@ -5818,7 +6481,7 @@
       </w:rPr>
     </w:lvl>
   </w:abstractNum>
-  <w:abstractNum w:abstractNumId="21" w15:restartNumberingAfterBreak="0">
+  <w:abstractNum w:abstractNumId="22" w15:restartNumberingAfterBreak="0">
     <w:nsid w:val="5BC85E5F"/>
     <w:multiLevelType w:val="hybridMultilevel"/>
     <w:tmpl w:val="6996FDE6"/>
@@ -5931,7 +6594,7 @@
       </w:rPr>
     </w:lvl>
   </w:abstractNum>
-  <w:abstractNum w:abstractNumId="22" w15:restartNumberingAfterBreak="0">
+  <w:abstractNum w:abstractNumId="23" w15:restartNumberingAfterBreak="0">
     <w:nsid w:val="5C503509"/>
     <w:multiLevelType w:val="multilevel"/>
     <w:tmpl w:val="A15007D2"/>
@@ -6080,7 +6743,7 @@
       </w:rPr>
     </w:lvl>
   </w:abstractNum>
-  <w:abstractNum w:abstractNumId="23" w15:restartNumberingAfterBreak="0">
+  <w:abstractNum w:abstractNumId="24" w15:restartNumberingAfterBreak="0">
     <w:nsid w:val="5EBB63AF"/>
     <w:multiLevelType w:val="hybridMultilevel"/>
     <w:tmpl w:val="1E029476"/>
@@ -6193,7 +6856,7 @@
       </w:rPr>
     </w:lvl>
   </w:abstractNum>
-  <w:abstractNum w:abstractNumId="24" w15:restartNumberingAfterBreak="0">
+  <w:abstractNum w:abstractNumId="25" w15:restartNumberingAfterBreak="0">
     <w:nsid w:val="5F285C50"/>
     <w:multiLevelType w:val="hybridMultilevel"/>
     <w:tmpl w:val="4120E914"/>
@@ -6306,7 +6969,7 @@
       </w:rPr>
     </w:lvl>
   </w:abstractNum>
-  <w:abstractNum w:abstractNumId="25" w15:restartNumberingAfterBreak="0">
+  <w:abstractNum w:abstractNumId="26" w15:restartNumberingAfterBreak="0">
     <w:nsid w:val="60D04FAE"/>
     <w:multiLevelType w:val="hybridMultilevel"/>
     <w:tmpl w:val="3D0A28D8"/>
@@ -6421,7 +7084,7 @@
       </w:rPr>
     </w:lvl>
   </w:abstractNum>
-  <w:abstractNum w:abstractNumId="26" w15:restartNumberingAfterBreak="0">
+  <w:abstractNum w:abstractNumId="27" w15:restartNumberingAfterBreak="0">
     <w:nsid w:val="66115E9B"/>
     <w:multiLevelType w:val="multilevel"/>
     <w:tmpl w:val="4204FF4C"/>
@@ -6570,7 +7233,7 @@
       </w:rPr>
     </w:lvl>
   </w:abstractNum>
-  <w:abstractNum w:abstractNumId="27" w15:restartNumberingAfterBreak="0">
+  <w:abstractNum w:abstractNumId="28" w15:restartNumberingAfterBreak="0">
     <w:nsid w:val="67B43601"/>
     <w:multiLevelType w:val="multilevel"/>
     <w:tmpl w:val="FBBE5442"/>
@@ -6683,7 +7346,7 @@
       </w:rPr>
     </w:lvl>
   </w:abstractNum>
-  <w:abstractNum w:abstractNumId="28" w15:restartNumberingAfterBreak="0">
+  <w:abstractNum w:abstractNumId="29" w15:restartNumberingAfterBreak="0">
     <w:nsid w:val="6AFA43DA"/>
     <w:multiLevelType w:val="hybridMultilevel"/>
     <w:tmpl w:val="9E967D0E"/>
@@ -6796,7 +7459,7 @@
       </w:rPr>
     </w:lvl>
   </w:abstractNum>
-  <w:abstractNum w:abstractNumId="29" w15:restartNumberingAfterBreak="0">
+  <w:abstractNum w:abstractNumId="30" w15:restartNumberingAfterBreak="0">
     <w:nsid w:val="6E02204A"/>
     <w:multiLevelType w:val="hybridMultilevel"/>
     <w:tmpl w:val="2446032E"/>
@@ -6908,7 +7571,7 @@
       </w:rPr>
     </w:lvl>
   </w:abstractNum>
-  <w:abstractNum w:abstractNumId="30" w15:restartNumberingAfterBreak="0">
+  <w:abstractNum w:abstractNumId="31" w15:restartNumberingAfterBreak="0">
     <w:nsid w:val="6EC01D6B"/>
     <w:multiLevelType w:val="hybridMultilevel"/>
     <w:tmpl w:val="84B811BC"/>
@@ -7021,7 +7684,7 @@
       </w:rPr>
     </w:lvl>
   </w:abstractNum>
-  <w:abstractNum w:abstractNumId="31" w15:restartNumberingAfterBreak="0">
+  <w:abstractNum w:abstractNumId="32" w15:restartNumberingAfterBreak="0">
     <w:nsid w:val="729933DD"/>
     <w:multiLevelType w:val="multilevel"/>
     <w:tmpl w:val="B0A41A9C"/>
@@ -7170,7 +7833,7 @@
       </w:rPr>
     </w:lvl>
   </w:abstractNum>
-  <w:abstractNum w:abstractNumId="32" w15:restartNumberingAfterBreak="0">
+  <w:abstractNum w:abstractNumId="33" w15:restartNumberingAfterBreak="0">
     <w:nsid w:val="7408366B"/>
     <w:multiLevelType w:val="multilevel"/>
     <w:tmpl w:val="C974E0A4"/>
@@ -7284,7 +7947,7 @@
       </w:rPr>
     </w:lvl>
   </w:abstractNum>
-  <w:abstractNum w:abstractNumId="33" w15:restartNumberingAfterBreak="0">
+  <w:abstractNum w:abstractNumId="34" w15:restartNumberingAfterBreak="0">
     <w:nsid w:val="75227C02"/>
     <w:multiLevelType w:val="multilevel"/>
     <w:tmpl w:val="67300DC0"/>
@@ -7433,7 +8096,7 @@
       </w:rPr>
     </w:lvl>
   </w:abstractNum>
-  <w:abstractNum w:abstractNumId="34" w15:restartNumberingAfterBreak="0">
+  <w:abstractNum w:abstractNumId="35" w15:restartNumberingAfterBreak="0">
     <w:nsid w:val="75C255F1"/>
     <w:multiLevelType w:val="hybridMultilevel"/>
     <w:tmpl w:val="72CC86F4"/>
@@ -7546,7 +8209,7 @@
       </w:rPr>
     </w:lvl>
   </w:abstractNum>
-  <w:abstractNum w:abstractNumId="35" w15:restartNumberingAfterBreak="0">
+  <w:abstractNum w:abstractNumId="36" w15:restartNumberingAfterBreak="0">
     <w:nsid w:val="78484037"/>
     <w:multiLevelType w:val="hybridMultilevel"/>
     <w:tmpl w:val="592ED06E"/>
@@ -7659,7 +8322,7 @@
       </w:rPr>
     </w:lvl>
   </w:abstractNum>
-  <w:abstractNum w:abstractNumId="36" w15:restartNumberingAfterBreak="0">
+  <w:abstractNum w:abstractNumId="37" w15:restartNumberingAfterBreak="0">
     <w:nsid w:val="7FB0510D"/>
     <w:multiLevelType w:val="hybridMultilevel"/>
     <w:tmpl w:val="AD182314"/>
@@ -7775,7 +8438,7 @@
       </w:rPr>
     </w:lvl>
   </w:abstractNum>
-  <w:abstractNum w:abstractNumId="37" w15:restartNumberingAfterBreak="0">
+  <w:abstractNum w:abstractNumId="38" w15:restartNumberingAfterBreak="0">
     <w:nsid w:val="7FBF0C32"/>
     <w:multiLevelType w:val="multilevel"/>
     <w:tmpl w:val="3B0E021E"/>
@@ -7925,52 +8588,52 @@
     </w:lvl>
   </w:abstractNum>
   <w:num w:numId="1" w16cid:durableId="1821844307">
-    <w:abstractNumId w:val="16"/>
+    <w:abstractNumId w:val="17"/>
   </w:num>
   <w:num w:numId="2" w16cid:durableId="1421949533">
-    <w:abstractNumId w:val="32"/>
+    <w:abstractNumId w:val="33"/>
   </w:num>
   <w:num w:numId="3" w16cid:durableId="1029065905">
-    <w:abstractNumId w:val="8"/>
+    <w:abstractNumId w:val="9"/>
   </w:num>
   <w:num w:numId="4" w16cid:durableId="636686587">
-    <w:abstractNumId w:val="9"/>
+    <w:abstractNumId w:val="10"/>
   </w:num>
   <w:num w:numId="5" w16cid:durableId="1558006071">
-    <w:abstractNumId w:val="27"/>
+    <w:abstractNumId w:val="28"/>
   </w:num>
   <w:num w:numId="6" w16cid:durableId="491023398">
     <w:abstractNumId w:val="5"/>
   </w:num>
   <w:num w:numId="7" w16cid:durableId="831916153">
+    <w:abstractNumId w:val="16"/>
+  </w:num>
+  <w:num w:numId="8" w16cid:durableId="1412853372">
     <w:abstractNumId w:val="15"/>
   </w:num>
-  <w:num w:numId="8" w16cid:durableId="1412853372">
-    <w:abstractNumId w:val="14"/>
-  </w:num>
   <w:num w:numId="9" w16cid:durableId="1743406217">
-    <w:abstractNumId w:val="18"/>
+    <w:abstractNumId w:val="19"/>
   </w:num>
   <w:num w:numId="10" w16cid:durableId="602029920">
-    <w:abstractNumId w:val="31"/>
+    <w:abstractNumId w:val="32"/>
   </w:num>
   <w:num w:numId="11" w16cid:durableId="1136988587">
     <w:abstractNumId w:val="0"/>
   </w:num>
   <w:num w:numId="12" w16cid:durableId="1803814427">
-    <w:abstractNumId w:val="33"/>
+    <w:abstractNumId w:val="34"/>
   </w:num>
   <w:num w:numId="13" w16cid:durableId="723219152">
-    <w:abstractNumId w:val="22"/>
+    <w:abstractNumId w:val="23"/>
   </w:num>
   <w:num w:numId="14" w16cid:durableId="1240293085">
-    <w:abstractNumId w:val="26"/>
+    <w:abstractNumId w:val="27"/>
   </w:num>
   <w:num w:numId="15" w16cid:durableId="1293444558">
-    <w:abstractNumId w:val="37"/>
+    <w:abstractNumId w:val="38"/>
   </w:num>
   <w:num w:numId="16" w16cid:durableId="568419023">
-    <w:abstractNumId w:val="19"/>
+    <w:abstractNumId w:val="20"/>
   </w:num>
   <w:num w:numId="17" w16cid:durableId="1094857761">
     <w:abstractNumId w:val="1"/>
@@ -7979,64 +8642,67 @@
     <w:abstractNumId w:val="4"/>
   </w:num>
   <w:num w:numId="19" w16cid:durableId="1624267559">
-    <w:abstractNumId w:val="12"/>
+    <w:abstractNumId w:val="13"/>
   </w:num>
   <w:num w:numId="20" w16cid:durableId="1544974047">
     <w:abstractNumId w:val="7"/>
   </w:num>
   <w:num w:numId="21" w16cid:durableId="2006392315">
-    <w:abstractNumId w:val="20"/>
+    <w:abstractNumId w:val="21"/>
   </w:num>
   <w:num w:numId="22" w16cid:durableId="14773171">
-    <w:abstractNumId w:val="35"/>
+    <w:abstractNumId w:val="36"/>
   </w:num>
   <w:num w:numId="23" w16cid:durableId="1305043533">
-    <w:abstractNumId w:val="28"/>
+    <w:abstractNumId w:val="29"/>
   </w:num>
   <w:num w:numId="24" w16cid:durableId="1602689140">
-    <w:abstractNumId w:val="17"/>
+    <w:abstractNumId w:val="18"/>
   </w:num>
   <w:num w:numId="25" w16cid:durableId="1470392799">
-    <w:abstractNumId w:val="21"/>
+    <w:abstractNumId w:val="22"/>
   </w:num>
   <w:num w:numId="26" w16cid:durableId="1361081805">
     <w:abstractNumId w:val="3"/>
   </w:num>
   <w:num w:numId="27" w16cid:durableId="1083993894">
-    <w:abstractNumId w:val="24"/>
+    <w:abstractNumId w:val="25"/>
   </w:num>
   <w:num w:numId="28" w16cid:durableId="548498336">
-    <w:abstractNumId w:val="10"/>
+    <w:abstractNumId w:val="11"/>
   </w:num>
   <w:num w:numId="29" w16cid:durableId="377356927">
-    <w:abstractNumId w:val="34"/>
+    <w:abstractNumId w:val="35"/>
   </w:num>
   <w:num w:numId="30" w16cid:durableId="228460397">
     <w:abstractNumId w:val="2"/>
   </w:num>
   <w:num w:numId="31" w16cid:durableId="1504128828">
-    <w:abstractNumId w:val="23"/>
+    <w:abstractNumId w:val="24"/>
   </w:num>
   <w:num w:numId="32" w16cid:durableId="731849921">
-    <w:abstractNumId w:val="11"/>
+    <w:abstractNumId w:val="12"/>
   </w:num>
   <w:num w:numId="33" w16cid:durableId="889995855">
     <w:abstractNumId w:val="6"/>
   </w:num>
   <w:num w:numId="34" w16cid:durableId="837383041">
+    <w:abstractNumId w:val="31"/>
+  </w:num>
+  <w:num w:numId="35" w16cid:durableId="68893644">
+    <w:abstractNumId w:val="14"/>
+  </w:num>
+  <w:num w:numId="36" w16cid:durableId="117644496">
     <w:abstractNumId w:val="30"/>
   </w:num>
-  <w:num w:numId="35" w16cid:durableId="68893644">
-    <w:abstractNumId w:val="13"/>
-  </w:num>
-  <w:num w:numId="36" w16cid:durableId="117644496">
-    <w:abstractNumId w:val="29"/>
-  </w:num>
   <w:num w:numId="37" w16cid:durableId="253511273">
-    <w:abstractNumId w:val="25"/>
+    <w:abstractNumId w:val="26"/>
   </w:num>
   <w:num w:numId="38" w16cid:durableId="681050351">
-    <w:abstractNumId w:val="36"/>
+    <w:abstractNumId w:val="37"/>
+  </w:num>
+  <w:num w:numId="39" w16cid:durableId="2065252933">
+    <w:abstractNumId w:val="8"/>
   </w:num>
 </w:numbering>
 </file>
@@ -8664,7 +9330,6 @@
   <w:style w:type="character" w:default="1" w:styleId="DefaultParagraphFont">
     <w:name w:val="Default Paragraph Font"/>
     <w:uiPriority w:val="1"/>
-    <w:semiHidden/>
     <w:unhideWhenUsed/>
   </w:style>
   <w:style w:type="table" w:default="1" w:styleId="TableNormal">
@@ -19852,28 +20517,28 @@
 </file>
 
 <file path=customXml/item1.xml><?xml version="1.0" encoding="utf-8"?>
-<b:Sources xmlns:b="http://schemas.openxmlformats.org/officeDocument/2006/bibliography" xmlns="http://schemas.openxmlformats.org/officeDocument/2006/bibliography" SelectedStyle="\APASixthEditionOfficeOnline.xsl" StyleName="APA" Version="6"/>
-</file>
-
-<file path=customXml/item2.xml><?xml version="1.0" encoding="utf-8"?>
 <go:gDocsCustomXmlDataStorage xmlns:go="http://customooxmlschemas.google.com/" xmlns:r="http://schemas.openxmlformats.org/officeDocument/2006/relationships" uri="GoogleDocsCustomDataVersion2">
   <go:docsCustomData xmlns:go="http://customooxmlschemas.google.com/" roundtripDataSignature="AMtx7mhBA5ZEc2ST0lM4wx2qWoHtn7rKgg==">CgMxLjAyCGguZ2pkZ3hzMgloLjMwajB6bGwyCWguMWZvYjl0ZTIOaC5pemdidWVxejZ4dHAyDmguNWpveHkyZjM3c2FjMg5oLmV6c2E2Y3drM3hxdjIOaC5mcG50amIyYmZyMHQyDmguN2pkc2NyOTJhdWVmMg5oLmRraDZrdGtzNDdqNDIOaC5xZzRyNDk2em9na3MyDmguNTg3ZTM5OHk0b2N5Mg5oLjRiY28zdWQzNTcwNTgAciExRFFFS2VhVVRNQlA5bV9jQjk3YVVDR1V3M254TTNwUlY=</go:docsCustomData>
 </go:gDocsCustomXmlDataStorage>
 </file>
 
+<file path=customXml/item2.xml><?xml version="1.0" encoding="utf-8"?>
+<b:Sources xmlns:b="http://schemas.openxmlformats.org/officeDocument/2006/bibliography" xmlns="http://schemas.openxmlformats.org/officeDocument/2006/bibliography" SelectedStyle="\APASixthEditionOfficeOnline.xsl" StyleName="APA" Version="6"/>
+</file>
+
 <file path=customXml/itemProps1.xml><?xml version="1.0" encoding="utf-8"?>
-<ds:datastoreItem xmlns:ds="http://schemas.openxmlformats.org/officeDocument/2006/customXml" ds:itemID="{FF321C1B-C1B9-4C31-A89A-D41B5BB69C10}">
+<ds:datastoreItem xmlns:ds="http://schemas.openxmlformats.org/officeDocument/2006/customXml" ds:itemID="{11111111-1234-1234-1234-123412341234}">
   <ds:schemaRefs>
-    <ds:schemaRef ds:uri="http://schemas.openxmlformats.org/officeDocument/2006/bibliography"/>
+    <ds:schemaRef ds:uri="http://customooxmlschemas.google.com/"/>
+    <ds:schemaRef ds:uri="http://schemas.openxmlformats.org/officeDocument/2006/relationships"/>
   </ds:schemaRefs>
 </ds:datastoreItem>
 </file>
 
 <file path=customXml/itemProps2.xml><?xml version="1.0" encoding="utf-8"?>
-<ds:datastoreItem xmlns:ds="http://schemas.openxmlformats.org/officeDocument/2006/customXml" ds:itemID="{11111111-1234-1234-1234-123412341234}">
+<ds:datastoreItem xmlns:ds="http://schemas.openxmlformats.org/officeDocument/2006/customXml" ds:itemID="{FF321C1B-C1B9-4C31-A89A-D41B5BB69C10}">
   <ds:schemaRefs>
-    <ds:schemaRef ds:uri="http://customooxmlschemas.google.com/"/>
-    <ds:schemaRef ds:uri="http://schemas.openxmlformats.org/officeDocument/2006/relationships"/>
+    <ds:schemaRef ds:uri="http://schemas.openxmlformats.org/officeDocument/2006/bibliography"/>
   </ds:schemaRefs>
 </ds:datastoreItem>
 </file>

</xml_diff>